<commit_message>
Actualizacao para implementacao no parser
</commit_message>
<xml_diff>
--- a/Parser/Utilizacaosqrt.docx
+++ b/Parser/Utilizacaosqrt.docx
@@ -827,8 +827,6 @@
                                     <w:lang w:val="en-US"/>
                                   </w:rPr>
                                 </w:pPr>
-                                <w:proofErr w:type="spellStart"/>
-                                <w:proofErr w:type="gramStart"/>
                                 <w:r>
                                   <w:rPr>
                                     <w:b/>
@@ -836,9 +834,10 @@
                                     <w:szCs w:val="28"/>
                                     <w:lang w:val="en-US"/>
                                   </w:rPr>
-                                  <w:t>Sqrt</w:t>
+                                  <w:t>root</w:t>
                                 </w:r>
-                                <w:proofErr w:type="spellEnd"/>
+                                <w:bookmarkStart w:id="0" w:name="_GoBack"/>
+                                <w:bookmarkEnd w:id="0"/>
                                 <w:r>
                                   <w:rPr>
                                     <w:b/>
@@ -846,17 +845,7 @@
                                     <w:szCs w:val="28"/>
                                     <w:lang w:val="en-US"/>
                                   </w:rPr>
-                                  <w:t>(</w:t>
-                                </w:r>
-                                <w:proofErr w:type="gramEnd"/>
-                                <w:r>
-                                  <w:rPr>
-                                    <w:b/>
-                                    <w:sz w:val="28"/>
-                                    <w:szCs w:val="28"/>
-                                    <w:lang w:val="en-US"/>
-                                  </w:rPr>
-                                  <w:t xml:space="preserve"> </w:t>
+                                  <w:t xml:space="preserve">( </w:t>
                                 </w:r>
                                 <w:r>
                                   <w:rPr>
@@ -1221,8 +1210,6 @@
                               <w:lang w:val="en-US"/>
                             </w:rPr>
                           </w:pPr>
-                          <w:proofErr w:type="spellStart"/>
-                          <w:proofErr w:type="gramStart"/>
                           <w:r>
                             <w:rPr>
                               <w:b/>
@@ -1230,9 +1217,10 @@
                               <w:szCs w:val="28"/>
                               <w:lang w:val="en-US"/>
                             </w:rPr>
-                            <w:t>Sqrt</w:t>
+                            <w:t>root</w:t>
                           </w:r>
-                          <w:proofErr w:type="spellEnd"/>
+                          <w:bookmarkStart w:id="1" w:name="_GoBack"/>
+                          <w:bookmarkEnd w:id="1"/>
                           <w:r>
                             <w:rPr>
                               <w:b/>
@@ -1240,17 +1228,7 @@
                               <w:szCs w:val="28"/>
                               <w:lang w:val="en-US"/>
                             </w:rPr>
-                            <w:t>(</w:t>
-                          </w:r>
-                          <w:proofErr w:type="gramEnd"/>
-                          <w:r>
-                            <w:rPr>
-                              <w:b/>
-                              <w:sz w:val="28"/>
-                              <w:szCs w:val="28"/>
-                              <w:lang w:val="en-US"/>
-                            </w:rPr>
-                            <w:t xml:space="preserve"> </w:t>
+                            <w:t xml:space="preserve">( </w:t>
                           </w:r>
                           <w:r>
                             <w:rPr>
@@ -1646,6 +1624,8 @@
                                 <w:bdr w:val="none" w:sz="0" w:space="0" w:color="auto" w:frame="1"/>
                               </w:rPr>
                             </w:pPr>
+                            <w:proofErr w:type="spellStart"/>
+                            <w:proofErr w:type="gramStart"/>
                             <w:r>
                               <w:rPr>
                                 <w:rStyle w:val="kwd"/>
@@ -1657,6 +1637,8 @@
                               </w:rPr>
                               <w:t>function</w:t>
                             </w:r>
+                            <w:proofErr w:type="spellEnd"/>
+                            <w:proofErr w:type="gramEnd"/>
                             <w:r>
                               <w:rPr>
                                 <w:rStyle w:val="pln"/>
@@ -1668,6 +1650,7 @@
                               </w:rPr>
                               <w:t xml:space="preserve"> </w:t>
                             </w:r>
+                            <w:proofErr w:type="spellStart"/>
                             <w:r>
                               <w:rPr>
                                 <w:rStyle w:val="pln"/>
@@ -1677,8 +1660,9 @@
                                 <w:szCs w:val="24"/>
                                 <w:bdr w:val="none" w:sz="0" w:space="0" w:color="auto" w:frame="1"/>
                               </w:rPr>
-                              <w:t>sqrt</w:t>
-                            </w:r>
+                              <w:t>root</w:t>
+                            </w:r>
+                            <w:proofErr w:type="spellEnd"/>
                             <w:r>
                               <w:rPr>
                                 <w:rStyle w:val="pun"/>
@@ -2367,7 +2351,6 @@
                                 <w:sz w:val="24"/>
                                 <w:szCs w:val="24"/>
                                 <w:bdr w:val="none" w:sz="0" w:space="0" w:color="auto" w:frame="1"/>
-                                <w:lang w:val="en-US"/>
                               </w:rPr>
                             </w:pPr>
                             <w:r>
@@ -2381,6 +2364,7 @@
                               </w:rPr>
                               <w:tab/>
                             </w:r>
+                            <w:proofErr w:type="gramStart"/>
                             <w:r>
                               <w:rPr>
                                 <w:rStyle w:val="pln"/>
@@ -2389,9 +2373,20 @@
                                 <w:sz w:val="24"/>
                                 <w:szCs w:val="24"/>
                                 <w:bdr w:val="none" w:sz="0" w:space="0" w:color="auto" w:frame="1"/>
-                                <w:lang w:val="en-US"/>
-                              </w:rPr>
-                              <w:t xml:space="preserve">x </w:t>
+                              </w:rPr>
+                              <w:t>x</w:t>
+                            </w:r>
+                            <w:proofErr w:type="gramEnd"/>
+                            <w:r>
+                              <w:rPr>
+                                <w:rStyle w:val="pln"/>
+                                <w:rFonts w:ascii="Consolas" w:hAnsi="Consolas" w:cs="Consolas"/>
+                                <w:color w:val="000000"/>
+                                <w:sz w:val="24"/>
+                                <w:szCs w:val="24"/>
+                                <w:bdr w:val="none" w:sz="0" w:space="0" w:color="auto" w:frame="1"/>
+                              </w:rPr>
+                              <w:t xml:space="preserve"> </w:t>
                             </w:r>
                             <w:r>
                               <w:rPr>
@@ -2401,7 +2396,6 @@
                                 <w:sz w:val="24"/>
                                 <w:szCs w:val="24"/>
                                 <w:bdr w:val="none" w:sz="0" w:space="0" w:color="auto" w:frame="1"/>
-                                <w:lang w:val="en-US"/>
                               </w:rPr>
                               <w:t>=</w:t>
                             </w:r>
@@ -2413,7 +2407,6 @@
                                 <w:sz w:val="24"/>
                                 <w:szCs w:val="24"/>
                                 <w:bdr w:val="none" w:sz="0" w:space="0" w:color="auto" w:frame="1"/>
-                                <w:lang w:val="en-US"/>
                               </w:rPr>
                               <w:t xml:space="preserve"> </w:t>
                             </w:r>
@@ -2425,7 +2418,6 @@
                                 <w:sz w:val="24"/>
                                 <w:szCs w:val="24"/>
                                 <w:bdr w:val="none" w:sz="0" w:space="0" w:color="auto" w:frame="1"/>
-                                <w:lang w:val="en-US"/>
                               </w:rPr>
                               <w:t>-</w:t>
                             </w:r>
@@ -2437,7 +2429,6 @@
                                 <w:sz w:val="24"/>
                                 <w:szCs w:val="24"/>
                                 <w:bdr w:val="none" w:sz="0" w:space="0" w:color="auto" w:frame="1"/>
-                                <w:lang w:val="en-US"/>
                               </w:rPr>
                               <w:t>x</w:t>
                             </w:r>
@@ -2449,7 +2440,6 @@
                                 <w:sz w:val="24"/>
                                 <w:szCs w:val="24"/>
                                 <w:bdr w:val="none" w:sz="0" w:space="0" w:color="auto" w:frame="1"/>
-                                <w:lang w:val="en-US"/>
                               </w:rPr>
                               <w:t>;</w:t>
                             </w:r>
@@ -2470,6 +2460,7 @@
                                 <w:bdr w:val="none" w:sz="0" w:space="0" w:color="auto" w:frame="1"/>
                               </w:rPr>
                             </w:pPr>
+                            <w:proofErr w:type="gramStart"/>
                             <w:r>
                               <w:rPr>
                                 <w:rStyle w:val="kwd"/>
@@ -2481,6 +2472,7 @@
                               </w:rPr>
                               <w:t>var</w:t>
                             </w:r>
+                            <w:proofErr w:type="gramEnd"/>
                             <w:r>
                               <w:rPr>
                                 <w:rStyle w:val="pln"/>
@@ -2536,6 +2528,7 @@
                               </w:rPr>
                               <w:t xml:space="preserve"> </w:t>
                             </w:r>
+                            <w:proofErr w:type="spellStart"/>
                             <w:r>
                               <w:rPr>
                                 <w:rStyle w:val="typ"/>
@@ -2569,6 +2562,7 @@
                               </w:rPr>
                               <w:t>pow</w:t>
                             </w:r>
+                            <w:proofErr w:type="spellEnd"/>
                             <w:r>
                               <w:rPr>
                                 <w:rStyle w:val="pun"/>
@@ -3382,11 +3376,7 @@
           </mc:Choice>
           <mc:Fallback>
             <w:pict>
-              <v:shapetype w14:anchorId="229E8BDB" id="_x0000_t202" coordsize="21600,21600" o:spt="202" path="m,l,21600r21600,l21600,xe">
-                <v:stroke joinstyle="miter"/>
-                <v:path gradientshapeok="t" o:connecttype="rect"/>
-              </v:shapetype>
-              <v:shape id="Text Box 2" o:spid="_x0000_s1037" type="#_x0000_t202" style="position:absolute;margin-left:0;margin-top:23.75pt;width:344.9pt;height:234.4pt;z-index:251671552;visibility:visible;mso-wrap-style:square;mso-width-percent:0;mso-height-percent:0;mso-wrap-distance-left:9pt;mso-wrap-distance-top:3.6pt;mso-wrap-distance-right:9pt;mso-wrap-distance-bottom:3.6pt;mso-position-horizontal:center;mso-position-horizontal-relative:margin;mso-position-vertical:absolute;mso-position-vertical-relative:text;mso-width-percent:0;mso-height-percent:0;mso-width-relative:margin;mso-height-relative:margin;v-text-anchor:top" o:gfxdata="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">
+              <v:shape w14:anchorId="229E8BDB" id="Text Box 2" o:spid="_x0000_s1037" type="#_x0000_t202" style="position:absolute;margin-left:0;margin-top:23.75pt;width:344.9pt;height:234.4pt;z-index:251671552;visibility:visible;mso-wrap-style:square;mso-width-percent:0;mso-height-percent:0;mso-wrap-distance-left:9pt;mso-wrap-distance-top:3.6pt;mso-wrap-distance-right:9pt;mso-wrap-distance-bottom:3.6pt;mso-position-horizontal:center;mso-position-horizontal-relative:margin;mso-position-vertical:absolute;mso-position-vertical-relative:text;mso-width-percent:0;mso-height-percent:0;mso-width-relative:margin;mso-height-relative:margin;v-text-anchor:top" o:gfxdata="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">
                 <v:textbox>
                   <w:txbxContent>
                     <w:p>
@@ -3440,7 +3430,7 @@
                           <w:szCs w:val="24"/>
                           <w:bdr w:val="none" w:sz="0" w:space="0" w:color="auto" w:frame="1"/>
                         </w:rPr>
-                        <w:t>sqrt</w:t>
+                        <w:t>root</w:t>
                       </w:r>
                       <w:proofErr w:type="spellEnd"/>
                       <w:r>
@@ -3556,31 +3546,7 @@
                           <w:szCs w:val="24"/>
                           <w:bdr w:val="none" w:sz="0" w:space="0" w:color="auto" w:frame="1"/>
                         </w:rPr>
-                        <w:t>//</w:t>
-                      </w:r>
-                      <w:proofErr w:type="gramStart"/>
-                      <w:r>
-                        <w:rPr>
-                          <w:rStyle w:val="pun"/>
-                          <w:rFonts w:ascii="Consolas" w:hAnsi="Consolas" w:cs="Consolas"/>
-                          <w:color w:val="00CC00"/>
-                          <w:sz w:val="24"/>
-                          <w:szCs w:val="24"/>
-                          <w:bdr w:val="none" w:sz="0" w:space="0" w:color="auto" w:frame="1"/>
-                        </w:rPr>
-                        <w:t>caso</w:t>
-                      </w:r>
-                      <w:proofErr w:type="gramEnd"/>
-                      <w:r>
-                        <w:rPr>
-                          <w:rStyle w:val="pun"/>
-                          <w:rFonts w:ascii="Consolas" w:hAnsi="Consolas" w:cs="Consolas"/>
-                          <w:color w:val="00CC00"/>
-                          <w:sz w:val="24"/>
-                          <w:szCs w:val="24"/>
-                          <w:bdr w:val="none" w:sz="0" w:space="0" w:color="auto" w:frame="1"/>
-                        </w:rPr>
-                        <w:t xml:space="preserve"> a radical não seja definido faz a raiz          quadrada</w:t>
+                        <w:t>//caso a radical não seja definido faz a raiz          quadrada</w:t>
                       </w:r>
                     </w:p>
                     <w:p>
@@ -3664,6 +3630,7 @@
                           <w:sz w:val="24"/>
                           <w:szCs w:val="24"/>
                           <w:bdr w:val="none" w:sz="0" w:space="0" w:color="auto" w:frame="1"/>
+                          <w:lang w:val="en-US"/>
                         </w:rPr>
                       </w:pPr>
                       <w:r>
@@ -3690,8 +3657,33 @@
                         </w:rPr>
                         <w:tab/>
                       </w:r>
+                      <w:proofErr w:type="gramStart"/>
+                      <w:r>
+                        <w:rPr>
+                          <w:rStyle w:val="pun"/>
+                          <w:rFonts w:ascii="Consolas" w:hAnsi="Consolas" w:cs="Consolas"/>
+                          <w:color w:val="000000"/>
+                          <w:sz w:val="24"/>
+                          <w:szCs w:val="24"/>
+                          <w:bdr w:val="none" w:sz="0" w:space="0" w:color="auto" w:frame="1"/>
+                          <w:lang w:val="en-US"/>
+                        </w:rPr>
+                        <w:t>return</w:t>
+                      </w:r>
+                      <w:proofErr w:type="gramEnd"/>
+                      <w:r>
+                        <w:rPr>
+                          <w:rStyle w:val="pun"/>
+                          <w:rFonts w:ascii="Consolas" w:hAnsi="Consolas" w:cs="Consolas"/>
+                          <w:color w:val="000000"/>
+                          <w:sz w:val="24"/>
+                          <w:szCs w:val="24"/>
+                          <w:bdr w:val="none" w:sz="0" w:space="0" w:color="auto" w:frame="1"/>
+                          <w:lang w:val="en-US"/>
+                        </w:rPr>
+                        <w:t xml:space="preserve"> </w:t>
+                      </w:r>
                       <w:proofErr w:type="spellStart"/>
-                      <w:proofErr w:type="gramStart"/>
                       <w:r>
                         <w:rPr>
                           <w:rStyle w:val="pun"/>
@@ -3700,11 +3692,11 @@
                           <w:sz w:val="24"/>
                           <w:szCs w:val="24"/>
                           <w:bdr w:val="none" w:sz="0" w:space="0" w:color="auto" w:frame="1"/>
-                        </w:rPr>
-                        <w:t>return</w:t>
+                          <w:lang w:val="en-US"/>
+                        </w:rPr>
+                        <w:t>Math.sqrt</w:t>
                       </w:r>
                       <w:proofErr w:type="spellEnd"/>
-                      <w:proofErr w:type="gramEnd"/>
                       <w:r>
                         <w:rPr>
                           <w:rStyle w:val="pun"/>
@@ -3713,30 +3705,7 @@
                           <w:sz w:val="24"/>
                           <w:szCs w:val="24"/>
                           <w:bdr w:val="none" w:sz="0" w:space="0" w:color="auto" w:frame="1"/>
-                        </w:rPr>
-                        <w:t xml:space="preserve"> </w:t>
-                      </w:r>
-                      <w:proofErr w:type="spellStart"/>
-                      <w:r>
-                        <w:rPr>
-                          <w:rStyle w:val="pun"/>
-                          <w:rFonts w:ascii="Consolas" w:hAnsi="Consolas" w:cs="Consolas"/>
-                          <w:color w:val="000000"/>
-                          <w:sz w:val="24"/>
-                          <w:szCs w:val="24"/>
-                          <w:bdr w:val="none" w:sz="0" w:space="0" w:color="auto" w:frame="1"/>
-                        </w:rPr>
-                        <w:t>Math.sqrt</w:t>
-                      </w:r>
-                      <w:proofErr w:type="spellEnd"/>
-                      <w:r>
-                        <w:rPr>
-                          <w:rStyle w:val="pun"/>
-                          <w:rFonts w:ascii="Consolas" w:hAnsi="Consolas" w:cs="Consolas"/>
-                          <w:color w:val="000000"/>
-                          <w:sz w:val="24"/>
-                          <w:szCs w:val="24"/>
-                          <w:bdr w:val="none" w:sz="0" w:space="0" w:color="auto" w:frame="1"/>
+                          <w:lang w:val="en-US"/>
                         </w:rPr>
                         <w:t>(x);</w:t>
                       </w:r>
@@ -3764,12 +3733,10 @@
                           <w:sz w:val="24"/>
                           <w:szCs w:val="24"/>
                           <w:bdr w:val="none" w:sz="0" w:space="0" w:color="auto" w:frame="1"/>
+                          <w:lang w:val="en-US"/>
                         </w:rPr>
                         <w:tab/>
-                        <w:t>}</w:t>
-                      </w:r>
-                      <w:proofErr w:type="spellStart"/>
-                      <w:proofErr w:type="gramStart"/>
+                      </w:r>
                       <w:r>
                         <w:rPr>
                           <w:rStyle w:val="pun"/>
@@ -3779,20 +3746,7 @@
                           <w:szCs w:val="24"/>
                           <w:bdr w:val="none" w:sz="0" w:space="0" w:color="auto" w:frame="1"/>
                         </w:rPr>
-                        <w:t>else</w:t>
-                      </w:r>
-                      <w:proofErr w:type="spellEnd"/>
-                      <w:proofErr w:type="gramEnd"/>
-                      <w:r>
-                        <w:rPr>
-                          <w:rStyle w:val="pun"/>
-                          <w:rFonts w:ascii="Consolas" w:hAnsi="Consolas" w:cs="Consolas"/>
-                          <w:color w:val="000000"/>
-                          <w:sz w:val="24"/>
-                          <w:szCs w:val="24"/>
-                          <w:bdr w:val="none" w:sz="0" w:space="0" w:color="auto" w:frame="1"/>
-                        </w:rPr>
-                        <w:t>{</w:t>
+                        <w:t>}else{</w:t>
                       </w:r>
                     </w:p>
                     <w:p>
@@ -3830,31 +3784,7 @@
                           <w:szCs w:val="24"/>
                           <w:bdr w:val="none" w:sz="0" w:space="0" w:color="auto" w:frame="1"/>
                         </w:rPr>
-                        <w:t>//</w:t>
-                      </w:r>
-                      <w:proofErr w:type="gramStart"/>
-                      <w:r>
-                        <w:rPr>
-                          <w:rStyle w:val="pun"/>
-                          <w:rFonts w:ascii="Consolas" w:hAnsi="Consolas" w:cs="Consolas"/>
-                          <w:color w:val="00CC00"/>
-                          <w:sz w:val="24"/>
-                          <w:szCs w:val="24"/>
-                          <w:bdr w:val="none" w:sz="0" w:space="0" w:color="auto" w:frame="1"/>
-                        </w:rPr>
-                        <w:t>valor</w:t>
-                      </w:r>
-                      <w:proofErr w:type="gramEnd"/>
-                      <w:r>
-                        <w:rPr>
-                          <w:rStyle w:val="pun"/>
-                          <w:rFonts w:ascii="Consolas" w:hAnsi="Consolas" w:cs="Consolas"/>
-                          <w:color w:val="00CC00"/>
-                          <w:sz w:val="24"/>
-                          <w:szCs w:val="24"/>
-                          <w:bdr w:val="none" w:sz="0" w:space="0" w:color="auto" w:frame="1"/>
-                        </w:rPr>
-                        <w:t xml:space="preserve"> do radical ímpar</w:t>
+                        <w:t>//valor do radical ímpar</w:t>
                       </w:r>
                       <w:r>
                         <w:rPr>
@@ -3884,7 +3814,6 @@
                           <w:bdr w:val="none" w:sz="0" w:space="0" w:color="auto" w:frame="1"/>
                         </w:rPr>
                       </w:pPr>
-                      <w:proofErr w:type="gramStart"/>
                       <w:r>
                         <w:rPr>
                           <w:rStyle w:val="kwd"/>
@@ -3896,7 +3825,6 @@
                         </w:rPr>
                         <w:t>var</w:t>
                       </w:r>
-                      <w:proofErr w:type="gramEnd"/>
                       <w:r>
                         <w:rPr>
                           <w:rStyle w:val="pln"/>
@@ -4123,8 +4051,6 @@
                           <w:bdr w:val="none" w:sz="0" w:space="0" w:color="auto" w:frame="1"/>
                         </w:rPr>
                       </w:pPr>
-                      <w:proofErr w:type="spellStart"/>
-                      <w:proofErr w:type="gramStart"/>
                       <w:r>
                         <w:rPr>
                           <w:rStyle w:val="kwd"/>
@@ -4136,8 +4062,6 @@
                         </w:rPr>
                         <w:t>if</w:t>
                       </w:r>
-                      <w:proofErr w:type="spellEnd"/>
-                      <w:proofErr w:type="gramEnd"/>
                       <w:r>
                         <w:rPr>
                           <w:rStyle w:val="pun"/>
@@ -4197,7 +4121,6 @@
                           <w:sz w:val="24"/>
                           <w:szCs w:val="24"/>
                           <w:bdr w:val="none" w:sz="0" w:space="0" w:color="auto" w:frame="1"/>
-                          <w:lang w:val="en-US"/>
                         </w:rPr>
                       </w:pPr>
                       <w:r>
@@ -4211,6 +4134,7 @@
                         </w:rPr>
                         <w:tab/>
                       </w:r>
+                      <w:proofErr w:type="gramStart"/>
                       <w:r>
                         <w:rPr>
                           <w:rStyle w:val="pln"/>
@@ -4219,9 +4143,20 @@
                           <w:sz w:val="24"/>
                           <w:szCs w:val="24"/>
                           <w:bdr w:val="none" w:sz="0" w:space="0" w:color="auto" w:frame="1"/>
-                          <w:lang w:val="en-US"/>
-                        </w:rPr>
-                        <w:t xml:space="preserve">x </w:t>
+                        </w:rPr>
+                        <w:t>x</w:t>
+                      </w:r>
+                      <w:proofErr w:type="gramEnd"/>
+                      <w:r>
+                        <w:rPr>
+                          <w:rStyle w:val="pln"/>
+                          <w:rFonts w:ascii="Consolas" w:hAnsi="Consolas" w:cs="Consolas"/>
+                          <w:color w:val="000000"/>
+                          <w:sz w:val="24"/>
+                          <w:szCs w:val="24"/>
+                          <w:bdr w:val="none" w:sz="0" w:space="0" w:color="auto" w:frame="1"/>
+                        </w:rPr>
+                        <w:t xml:space="preserve"> </w:t>
                       </w:r>
                       <w:r>
                         <w:rPr>
@@ -4231,7 +4166,6 @@
                           <w:sz w:val="24"/>
                           <w:szCs w:val="24"/>
                           <w:bdr w:val="none" w:sz="0" w:space="0" w:color="auto" w:frame="1"/>
-                          <w:lang w:val="en-US"/>
                         </w:rPr>
                         <w:t>=</w:t>
                       </w:r>
@@ -4243,7 +4177,6 @@
                           <w:sz w:val="24"/>
                           <w:szCs w:val="24"/>
                           <w:bdr w:val="none" w:sz="0" w:space="0" w:color="auto" w:frame="1"/>
-                          <w:lang w:val="en-US"/>
                         </w:rPr>
                         <w:t xml:space="preserve"> </w:t>
                       </w:r>
@@ -4255,7 +4188,6 @@
                           <w:sz w:val="24"/>
                           <w:szCs w:val="24"/>
                           <w:bdr w:val="none" w:sz="0" w:space="0" w:color="auto" w:frame="1"/>
-                          <w:lang w:val="en-US"/>
                         </w:rPr>
                         <w:t>-</w:t>
                       </w:r>
@@ -4267,7 +4199,6 @@
                           <w:sz w:val="24"/>
                           <w:szCs w:val="24"/>
                           <w:bdr w:val="none" w:sz="0" w:space="0" w:color="auto" w:frame="1"/>
-                          <w:lang w:val="en-US"/>
                         </w:rPr>
                         <w:t>x</w:t>
                       </w:r>
@@ -4279,7 +4210,6 @@
                           <w:sz w:val="24"/>
                           <w:szCs w:val="24"/>
                           <w:bdr w:val="none" w:sz="0" w:space="0" w:color="auto" w:frame="1"/>
-                          <w:lang w:val="en-US"/>
                         </w:rPr>
                         <w:t>;</w:t>
                       </w:r>
@@ -4519,7 +4449,6 @@
                           <w:bdr w:val="none" w:sz="0" w:space="0" w:color="auto" w:frame="1"/>
                         </w:rPr>
                       </w:pPr>
-                      <w:proofErr w:type="gramStart"/>
                       <w:r>
                         <w:rPr>
                           <w:rStyle w:val="pln"/>
@@ -4529,9 +4458,19 @@
                           <w:szCs w:val="24"/>
                           <w:bdr w:val="none" w:sz="0" w:space="0" w:color="auto" w:frame="1"/>
                         </w:rPr>
-                        <w:t>n</w:t>
-                      </w:r>
-                      <w:proofErr w:type="gramEnd"/>
+                        <w:t xml:space="preserve">n </w:t>
+                      </w:r>
+                      <w:r>
+                        <w:rPr>
+                          <w:rStyle w:val="pun"/>
+                          <w:rFonts w:ascii="Consolas" w:hAnsi="Consolas" w:cs="Consolas"/>
+                          <w:color w:val="000000"/>
+                          <w:sz w:val="24"/>
+                          <w:szCs w:val="24"/>
+                          <w:bdr w:val="none" w:sz="0" w:space="0" w:color="auto" w:frame="1"/>
+                        </w:rPr>
+                        <w:t>=</w:t>
+                      </w:r>
                       <w:r>
                         <w:rPr>
                           <w:rStyle w:val="pln"/>
@@ -4545,6 +4484,17 @@
                       </w:r>
                       <w:r>
                         <w:rPr>
+                          <w:rStyle w:val="typ"/>
+                          <w:rFonts w:ascii="Consolas" w:hAnsi="Consolas" w:cs="Consolas"/>
+                          <w:color w:val="2B91AF"/>
+                          <w:sz w:val="24"/>
+                          <w:szCs w:val="24"/>
+                          <w:bdr w:val="none" w:sz="0" w:space="0" w:color="auto" w:frame="1"/>
+                        </w:rPr>
+                        <w:t>Math</w:t>
+                      </w:r>
+                      <w:r>
+                        <w:rPr>
                           <w:rStyle w:val="pun"/>
                           <w:rFonts w:ascii="Consolas" w:hAnsi="Consolas" w:cs="Consolas"/>
                           <w:color w:val="000000"/>
@@ -4552,7 +4502,7 @@
                           <w:szCs w:val="24"/>
                           <w:bdr w:val="none" w:sz="0" w:space="0" w:color="auto" w:frame="1"/>
                         </w:rPr>
-                        <w:t>=</w:t>
+                        <w:t>.</w:t>
                       </w:r>
                       <w:r>
                         <w:rPr>
@@ -4563,43 +4513,8 @@
                           <w:szCs w:val="24"/>
                           <w:bdr w:val="none" w:sz="0" w:space="0" w:color="auto" w:frame="1"/>
                         </w:rPr>
-                        <w:t xml:space="preserve"> </w:t>
-                      </w:r>
-                      <w:proofErr w:type="spellStart"/>
-                      <w:r>
-                        <w:rPr>
-                          <w:rStyle w:val="typ"/>
-                          <w:rFonts w:ascii="Consolas" w:hAnsi="Consolas" w:cs="Consolas"/>
-                          <w:color w:val="2B91AF"/>
-                          <w:sz w:val="24"/>
-                          <w:szCs w:val="24"/>
-                          <w:bdr w:val="none" w:sz="0" w:space="0" w:color="auto" w:frame="1"/>
-                        </w:rPr>
-                        <w:t>Math</w:t>
-                      </w:r>
-                      <w:r>
-                        <w:rPr>
-                          <w:rStyle w:val="pun"/>
-                          <w:rFonts w:ascii="Consolas" w:hAnsi="Consolas" w:cs="Consolas"/>
-                          <w:color w:val="000000"/>
-                          <w:sz w:val="24"/>
-                          <w:szCs w:val="24"/>
-                          <w:bdr w:val="none" w:sz="0" w:space="0" w:color="auto" w:frame="1"/>
-                        </w:rPr>
-                        <w:t>.</w:t>
-                      </w:r>
-                      <w:r>
-                        <w:rPr>
-                          <w:rStyle w:val="pln"/>
-                          <w:rFonts w:ascii="Consolas" w:hAnsi="Consolas" w:cs="Consolas"/>
-                          <w:color w:val="000000"/>
-                          <w:sz w:val="24"/>
-                          <w:szCs w:val="24"/>
-                          <w:bdr w:val="none" w:sz="0" w:space="0" w:color="auto" w:frame="1"/>
-                        </w:rPr>
                         <w:t>pow</w:t>
                       </w:r>
-                      <w:proofErr w:type="spellEnd"/>
                       <w:r>
                         <w:rPr>
                           <w:rStyle w:val="pun"/>
@@ -4672,8 +4587,6 @@
                           <w:bdr w:val="none" w:sz="0" w:space="0" w:color="auto" w:frame="1"/>
                         </w:rPr>
                       </w:pPr>
-                      <w:proofErr w:type="spellStart"/>
-                      <w:proofErr w:type="gramStart"/>
                       <w:r>
                         <w:rPr>
                           <w:rStyle w:val="kwd"/>
@@ -4685,8 +4598,6 @@
                         </w:rPr>
                         <w:t>if</w:t>
                       </w:r>
-                      <w:proofErr w:type="spellEnd"/>
-                      <w:proofErr w:type="gramEnd"/>
                       <w:r>
                         <w:rPr>
                           <w:rStyle w:val="pun"/>
@@ -4698,7 +4609,6 @@
                         </w:rPr>
                         <w:t>(</w:t>
                       </w:r>
-                      <w:proofErr w:type="spellStart"/>
                       <w:r>
                         <w:rPr>
                           <w:rStyle w:val="typ"/>
@@ -4732,7 +4642,6 @@
                         </w:rPr>
                         <w:t>abs</w:t>
                       </w:r>
-                      <w:proofErr w:type="spellEnd"/>
                       <w:r>
                         <w:rPr>
                           <w:rStyle w:val="pun"/>
@@ -5025,8 +4934,6 @@
                         </w:rPr>
                         <w:tab/>
                       </w:r>
-                      <w:proofErr w:type="spellStart"/>
-                      <w:proofErr w:type="gramStart"/>
                       <w:r>
                         <w:rPr>
                           <w:rStyle w:val="kwd"/>
@@ -5038,8 +4945,6 @@
                         </w:rPr>
                         <w:t>return</w:t>
                       </w:r>
-                      <w:proofErr w:type="spellEnd"/>
-                      <w:proofErr w:type="gramEnd"/>
                       <w:r>
                         <w:rPr>
                           <w:rStyle w:val="pln"/>
@@ -5084,7 +4989,6 @@
                         </w:rPr>
                         <w:t xml:space="preserve"> </w:t>
                       </w:r>
-                      <w:proofErr w:type="gramStart"/>
                       <w:r>
                         <w:rPr>
                           <w:rStyle w:val="pun"/>
@@ -5118,7 +5022,6 @@
                         </w:rPr>
                         <w:t xml:space="preserve"> </w:t>
                       </w:r>
-                      <w:proofErr w:type="gramEnd"/>
                       <w:r>
                         <w:rPr>
                           <w:rStyle w:val="pun"/>
@@ -5736,7 +5639,6 @@
                               </w:rPr>
                               <w:t>"</w:t>
                             </w:r>
-                            <w:proofErr w:type="spellStart"/>
                             <w:r>
                               <w:rPr>
                                 <w:rFonts w:ascii="Consolas" w:hAnsi="Consolas" w:cs="Consolas"/>
@@ -5745,9 +5647,8 @@
                                 <w:szCs w:val="24"/>
                                 <w:lang w:val="en-US"/>
                               </w:rPr>
-                              <w:t>sqrt</w:t>
-                            </w:r>
-                            <w:proofErr w:type="spellEnd"/>
+                              <w:t>root</w:t>
+                            </w:r>
                             <w:r>
                               <w:rPr>
                                 <w:rFonts w:ascii="Consolas" w:hAnsi="Consolas" w:cs="Consolas"/>
@@ -5881,7 +5782,6 @@
                         </w:rPr>
                         <w:t>"</w:t>
                       </w:r>
-                      <w:proofErr w:type="spellStart"/>
                       <w:r>
                         <w:rPr>
                           <w:rFonts w:ascii="Consolas" w:hAnsi="Consolas" w:cs="Consolas"/>
@@ -5890,9 +5790,8 @@
                           <w:szCs w:val="24"/>
                           <w:lang w:val="en-US"/>
                         </w:rPr>
-                        <w:t>sqrt</w:t>
-                      </w:r>
-                      <w:proofErr w:type="spellEnd"/>
+                        <w:t>root</w:t>
+                      </w:r>
                       <w:r>
                         <w:rPr>
                           <w:rFonts w:ascii="Consolas" w:hAnsi="Consolas" w:cs="Consolas"/>
@@ -6155,7 +6054,6 @@
                               </w:rPr>
                               <w:t>"</w:t>
                             </w:r>
-                            <w:proofErr w:type="spellStart"/>
                             <w:r>
                               <w:rPr>
                                 <w:rFonts w:ascii="Consolas" w:hAnsi="Consolas" w:cs="Consolas"/>
@@ -6164,9 +6062,8 @@
                                 <w:szCs w:val="24"/>
                                 <w:lang w:val="en-US"/>
                               </w:rPr>
-                              <w:t>sqrt</w:t>
-                            </w:r>
-                            <w:proofErr w:type="spellEnd"/>
+                              <w:t>root</w:t>
+                            </w:r>
                             <w:r>
                               <w:rPr>
                                 <w:rFonts w:ascii="Consolas" w:hAnsi="Consolas" w:cs="Consolas"/>
@@ -6290,7 +6187,6 @@
                         </w:rPr>
                         <w:t>"</w:t>
                       </w:r>
-                      <w:proofErr w:type="spellStart"/>
                       <w:r>
                         <w:rPr>
                           <w:rFonts w:ascii="Consolas" w:hAnsi="Consolas" w:cs="Consolas"/>
@@ -6299,9 +6195,8 @@
                           <w:szCs w:val="24"/>
                           <w:lang w:val="en-US"/>
                         </w:rPr>
-                        <w:t>sqrt</w:t>
-                      </w:r>
-                      <w:proofErr w:type="spellEnd"/>
+                        <w:t>root</w:t>
+                      </w:r>
                       <w:r>
                         <w:rPr>
                           <w:rFonts w:ascii="Consolas" w:hAnsi="Consolas" w:cs="Consolas"/>
@@ -6763,7 +6658,6 @@
                               </w:rPr>
                               <w:t>"</w:t>
                             </w:r>
-                            <w:proofErr w:type="spellStart"/>
                             <w:r>
                               <w:rPr>
                                 <w:rFonts w:ascii="Consolas" w:hAnsi="Consolas" w:cs="Consolas"/>
@@ -6772,9 +6666,8 @@
                                 <w:szCs w:val="24"/>
                                 <w:lang w:val="en-US"/>
                               </w:rPr>
-                              <w:t>sqrt</w:t>
-                            </w:r>
-                            <w:proofErr w:type="spellEnd"/>
+                              <w:t>root</w:t>
+                            </w:r>
                             <w:r>
                               <w:rPr>
                                 <w:rFonts w:ascii="Consolas" w:hAnsi="Consolas" w:cs="Consolas"/>
@@ -6834,8 +6727,6 @@
                               </w:rPr>
                               <w:t>).evaluate();</w:t>
                             </w:r>
-                            <w:bookmarkStart w:id="0" w:name="_GoBack"/>
-                            <w:bookmarkEnd w:id="0"/>
                           </w:p>
                         </w:txbxContent>
                       </wps:txbx>
@@ -6910,7 +6801,6 @@
                         </w:rPr>
                         <w:t>"</w:t>
                       </w:r>
-                      <w:proofErr w:type="spellStart"/>
                       <w:r>
                         <w:rPr>
                           <w:rFonts w:ascii="Consolas" w:hAnsi="Consolas" w:cs="Consolas"/>
@@ -6919,9 +6809,8 @@
                           <w:szCs w:val="24"/>
                           <w:lang w:val="en-US"/>
                         </w:rPr>
-                        <w:t>sqrt</w:t>
-                      </w:r>
-                      <w:proofErr w:type="spellEnd"/>
+                        <w:t>root</w:t>
+                      </w:r>
                       <w:r>
                         <w:rPr>
                           <w:rFonts w:ascii="Consolas" w:hAnsi="Consolas" w:cs="Consolas"/>
@@ -6981,8 +6870,6 @@
                         </w:rPr>
                         <w:t>).evaluate();</w:t>
                       </w:r>
-                      <w:bookmarkStart w:id="1" w:name="_GoBack"/>
-                      <w:bookmarkEnd w:id="1"/>
                     </w:p>
                   </w:txbxContent>
                 </v:textbox>
@@ -7803,7 +7690,7 @@
 </file>
 
 <file path=customXml/itemProps1.xml><?xml version="1.0" encoding="utf-8"?>
-<ds:datastoreItem xmlns:ds="http://schemas.openxmlformats.org/officeDocument/2006/customXml" ds:itemID="{F5B69D70-4870-4DE2-90DC-08B61757112A}">
+<ds:datastoreItem xmlns:ds="http://schemas.openxmlformats.org/officeDocument/2006/customXml" ds:itemID="{74C596C2-4C95-4FE3-9637-2FB2508D9421}">
   <ds:schemaRefs>
     <ds:schemaRef ds:uri="http://schemas.openxmlformats.org/officeDocument/2006/bibliography"/>
   </ds:schemaRefs>

</xml_diff>